<commit_message>
adicionada página sobre nós
</commit_message>
<xml_diff>
--- a/assets/copywrite/ABOUT US.docx
+++ b/assets/copywrite/ABOUT US.docx
@@ -3,190 +3,96 @@
 <w:document xmlns:wpc="http://schemas.microsoft.com/office/word/2010/wordprocessingCanvas" xmlns:cx="http://schemas.microsoft.com/office/drawing/2014/chartex" xmlns:cx1="http://schemas.microsoft.com/office/drawing/2015/9/8/chartex" xmlns:cx2="http://schemas.microsoft.com/office/drawing/2015/10/21/chartex" xmlns:cx3="http://schemas.microsoft.com/office/drawing/2016/5/9/chartex" xmlns:cx4="http://schemas.microsoft.com/office/drawing/2016/5/10/chartex" xmlns:cx5="http://schemas.microsoft.com/office/drawing/2016/5/11/chartex" xmlns:cx6="http://schemas.microsoft.com/office/drawing/2016/5/12/chartex" xmlns:cx7="http://schemas.microsoft.com/office/drawing/2016/5/13/chartex" xmlns:cx8="http://schemas.microsoft.com/office/drawing/2016/5/14/chartex" xmlns:mc="http://schemas.openxmlformats.org/markup-compatibility/2006" xmlns:aink="http://schemas.microsoft.com/office/drawing/2016/ink" xmlns:am3d="http://schemas.microsoft.com/office/drawing/2017/model3d" xmlns:o="urn:schemas-microsoft-com:office:office" xmlns:oel="http://schemas.microsoft.com/office/2019/extlst" xmlns:r="http://schemas.openxmlformats.org/officeDocument/2006/relationships" xmlns:m="http://schemas.openxmlformats.org/officeDocument/2006/math" xmlns:v="urn:schemas-microsoft-com:vml" xmlns:wp14="http://schemas.microsoft.com/office/word/2010/wordprocessingDrawing" xmlns:wp="http://schemas.openxmlformats.org/drawingml/2006/wordprocessingDrawing" xmlns:w10="urn:schemas-microsoft-com:office:word" xmlns:w="http://schemas.openxmlformats.org/wordprocessingml/2006/main" xmlns:w14="http://schemas.microsoft.com/office/word/2010/wordml" xmlns:w15="http://schemas.microsoft.com/office/word/2012/wordml" xmlns:w16cex="http://schemas.microsoft.com/office/word/2018/wordml/cex" xmlns:w16cid="http://schemas.microsoft.com/office/word/2016/wordml/cid" xmlns:w16="http://schemas.microsoft.com/office/word/2018/wordml" xmlns:w16sdtdh="http://schemas.microsoft.com/office/word/2020/wordml/sdtdatahash" xmlns:w16se="http://schemas.microsoft.com/office/word/2015/wordml/symex" xmlns:wpg="http://schemas.microsoft.com/office/word/2010/wordprocessingGroup" xmlns:wpi="http://schemas.microsoft.com/office/word/2010/wordprocessingInk" xmlns:wne="http://schemas.microsoft.com/office/word/2006/wordml" xmlns:wps="http://schemas.microsoft.com/office/word/2010/wordprocessingShape" mc:Ignorable="w14 w15 w16se w16cid w16 w16cex w16sdtdh wp14">
   <w:body>
     <w:p>
-      <w:pPr>
-        <w:jc w:val="center"/>
-        <w:rPr>
-          <w:b/>
-          <w:bCs/>
-          <w:sz w:val="36"/>
-          <w:szCs w:val="36"/>
-          <w:lang w:val="en-US"/>
-        </w:rPr>
-      </w:pPr>
-      <w:r>
-        <w:rPr>
-          <w:b/>
-          <w:bCs/>
-          <w:lang w:val="en-US"/>
-        </w:rPr>
-        <w:br/>
-      </w:r>
-      <w:r>
-        <w:rPr>
-          <w:b/>
-          <w:bCs/>
-          <w:sz w:val="36"/>
-          <w:szCs w:val="36"/>
-          <w:lang w:val="en-US"/>
-        </w:rPr>
-        <w:t>ABOUT US</w:t>
+      <w:r>
+        <w:t>SOBRE NÓS</w:t>
+      </w:r>
+    </w:p>
+    <w:p/>
+    <w:p>
+      <w:r>
+        <w:t>QUEM SOMOS</w:t>
+      </w:r>
+    </w:p>
+    <w:p/>
+    <w:p>
+      <w:r>
+        <w:t xml:space="preserve">Bem-vindo ao </w:t>
+      </w:r>
+      <w:proofErr w:type="spellStart"/>
+      <w:r>
+        <w:t>CaringCrafters</w:t>
+      </w:r>
+      <w:proofErr w:type="spellEnd"/>
+      <w:r>
+        <w:t>, onde a compaixão se torna ação.</w:t>
       </w:r>
     </w:p>
     <w:p>
-      <w:pPr>
-        <w:jc w:val="center"/>
-        <w:rPr>
-          <w:lang w:val="en-US"/>
-        </w:rPr>
-      </w:pPr>
+      <w:r>
+        <w:t xml:space="preserve">Nossa história começa em 2024, impulsionada por um ideal simples: cada gesto de bondade tem o poder de transformar o mundo. A partir desse princípio, embarcamos em uma jornada para unir corações apaixonados </w:t>
+      </w:r>
+      <w:r>
+        <w:t>a</w:t>
+      </w:r>
+      <w:r>
+        <w:t xml:space="preserve"> oportunidades de</w:t>
+      </w:r>
+      <w:r>
+        <w:t xml:space="preserve"> causar</w:t>
+      </w:r>
+      <w:r>
+        <w:t xml:space="preserve"> impacto social.</w:t>
+      </w:r>
     </w:p>
     <w:p>
-      <w:pPr>
-        <w:rPr>
-          <w:lang w:val="en-US"/>
-        </w:rPr>
-      </w:pPr>
-      <w:r>
-        <w:rPr>
-          <w:lang w:val="en-US"/>
-        </w:rPr>
-        <w:t xml:space="preserve">Welcome to </w:t>
-      </w:r>
-      <w:proofErr w:type="spellStart"/>
-      <w:r>
-        <w:rPr>
-          <w:lang w:val="en-US"/>
-        </w:rPr>
-        <w:t>CaringCrafters</w:t>
-      </w:r>
-      <w:proofErr w:type="spellEnd"/>
-      <w:r>
-        <w:rPr>
-          <w:lang w:val="en-US"/>
-        </w:rPr>
-        <w:t>, where compassion and action intersect.</w:t>
+      <w:r>
+        <w:t>Nossa equipe é diversa e comprometida, unida por um propósito comum: promover o bem. Com experiência em envolvimento comunitário e iniciativas sociais, trabalhamos juntos para inspirar mudanças significativas.</w:t>
       </w:r>
     </w:p>
     <w:p>
-      <w:pPr>
-        <w:rPr>
-          <w:lang w:val="en-US"/>
-        </w:rPr>
-      </w:pPr>
-      <w:proofErr w:type="spellStart"/>
-      <w:r>
-        <w:rPr>
-          <w:lang w:val="en-US"/>
-        </w:rPr>
-        <w:t>CaringCrafters</w:t>
-      </w:r>
-      <w:proofErr w:type="spellEnd"/>
-      <w:r>
-        <w:rPr>
-          <w:lang w:val="en-US"/>
-        </w:rPr>
-        <w:t xml:space="preserve"> was born from a collective desire to make a meaningful difference in the world. Established in</w:t>
-      </w:r>
-      <w:r>
-        <w:rPr>
-          <w:lang w:val="en-US"/>
-        </w:rPr>
-        <w:t xml:space="preserve"> 2024</w:t>
-      </w:r>
-      <w:r>
-        <w:rPr>
-          <w:lang w:val="en-US"/>
-        </w:rPr>
-        <w:t>, our journey began with a simple belief: that every act of kindness, no matter how small, has the power to create positive change. Since then, we've been on a mission to connect passionate individuals with opportunities to make a difference in their communities and beyond.</w:t>
+      <w:r>
+        <w:t>O que nos diferencia? Acreditamos na força das conexões humanas e na colaboração como catalisador de transformações. Seja voluntariando localmente, apoiando a preservação ambiental ou estendendo a mão a quem precisa, estamos aqui para incentivar e mobilizar a mudança.</w:t>
       </w:r>
     </w:p>
     <w:p>
-      <w:pPr>
-        <w:rPr>
-          <w:lang w:val="en-US"/>
-        </w:rPr>
-      </w:pPr>
-      <w:r>
-        <w:rPr>
-          <w:lang w:val="en-US"/>
-        </w:rPr>
-        <w:t>Our team is comprised of dedicated individuals from diverse backgrounds, each driven by a shared commitment to social good. With expertise in community outreach, volunteer engagement, and grassroots initiatives, we're united in our goal to empower others to create a brighter, more compassionate world.</w:t>
+      <w:r>
+        <w:t xml:space="preserve">No </w:t>
+      </w:r>
+      <w:proofErr w:type="spellStart"/>
+      <w:r>
+        <w:t>CaringCrafters</w:t>
+      </w:r>
+      <w:proofErr w:type="spellEnd"/>
+      <w:r>
+        <w:t>, não somos apenas uma plataforma - somos um movimento. Juntos, estamos tecendo uma rede de cuidado e compaixão que se estende por todo lugar.</w:t>
       </w:r>
     </w:p>
     <w:p>
-      <w:pPr>
-        <w:rPr>
-          <w:lang w:val="en-US"/>
-        </w:rPr>
-      </w:pPr>
-      <w:r>
-        <w:rPr>
-          <w:lang w:val="en-US"/>
-        </w:rPr>
-        <w:t xml:space="preserve">What sets </w:t>
-      </w:r>
-      <w:proofErr w:type="spellStart"/>
-      <w:r>
-        <w:rPr>
-          <w:lang w:val="en-US"/>
-        </w:rPr>
-        <w:t>CaringCrafters</w:t>
-      </w:r>
-      <w:proofErr w:type="spellEnd"/>
-      <w:r>
-        <w:rPr>
-          <w:lang w:val="en-US"/>
-        </w:rPr>
-        <w:t xml:space="preserve"> apart is our unwavering dedication to fostering meaningful connections and impactful collaborations. We believe in the power of community and the strength that comes from working together towards a common purpose. Whether it's through volunteering at local events, supporting environmental conservation efforts, or lending a hand to those in need, we're here to inspire and mobilize change.</w:t>
+      <w:r>
+        <w:t>Junte-se a nós nesta jornada rumo a um mundo melhor. Juntos, vamos t</w:t>
+      </w:r>
+      <w:r>
+        <w:t>ransformar</w:t>
+      </w:r>
+      <w:r>
+        <w:t xml:space="preserve"> a empatia </w:t>
+      </w:r>
+      <w:r>
+        <w:t xml:space="preserve">em </w:t>
+      </w:r>
+      <w:r>
+        <w:t xml:space="preserve">uma forma de </w:t>
+      </w:r>
+      <w:r>
+        <w:t>viver</w:t>
+      </w:r>
+      <w:r>
+        <w:t>.</w:t>
       </w:r>
     </w:p>
-    <w:p>
-      <w:pPr>
-        <w:rPr>
-          <w:lang w:val="en-US"/>
-        </w:rPr>
-      </w:pPr>
-      <w:r>
-        <w:rPr>
-          <w:lang w:val="en-US"/>
-        </w:rPr>
-        <w:t xml:space="preserve">At </w:t>
-      </w:r>
-      <w:proofErr w:type="spellStart"/>
-      <w:r>
-        <w:rPr>
-          <w:lang w:val="en-US"/>
-        </w:rPr>
-        <w:t>CaringCrafters</w:t>
-      </w:r>
-      <w:proofErr w:type="spellEnd"/>
-      <w:r>
-        <w:rPr>
-          <w:lang w:val="en-US"/>
-        </w:rPr>
-        <w:t>, we're more than just a platform – we're a movement. Together, with our volunteers, partners, and supporters, we're weaving a tapestry of caring and compassion that reaches far and wide.</w:t>
-      </w:r>
-    </w:p>
-    <w:p>
-      <w:pPr>
-        <w:rPr>
-          <w:lang w:val="en-US"/>
-        </w:rPr>
-      </w:pPr>
-      <w:r>
-        <w:rPr>
-          <w:lang w:val="en-US"/>
-        </w:rPr>
-        <w:t>Join us on our journey to craft a better world. Together, let's make caring a way of life.</w:t>
-      </w:r>
-    </w:p>
-    <w:p>
-      <w:pPr>
-        <w:rPr>
-          <w:lang w:val="en-US"/>
-        </w:rPr>
-      </w:pPr>
-    </w:p>
+    <w:p/>
+    <w:p/>
+    <w:p/>
     <w:sectPr>
       <w:pgSz w:w="11906" w:h="16838"/>
       <w:pgMar w:top="1417" w:right="1701" w:bottom="1417" w:left="1701" w:header="708" w:footer="708" w:gutter="0"/>
@@ -800,6 +706,7 @@
   <w:style w:type="character" w:default="1" w:styleId="Fontepargpadro">
     <w:name w:val="Default Paragraph Font"/>
     <w:uiPriority w:val="1"/>
+    <w:semiHidden/>
     <w:unhideWhenUsed/>
   </w:style>
   <w:style w:type="table" w:default="1" w:styleId="Tabelanormal">

</xml_diff>